<commit_message>
Changed table and auto evaluation
</commit_message>
<xml_diff>
--- a/images/tabela.docx
+++ b/images/tabela.docx
@@ -220,7 +220,7 @@
               <w:jc w:val="center"/>
             </w:pPr>
             <w:r>
-              <w:t>Não</w:t>
+              <w:t>Sim +/-</w:t>
             </w:r>
           </w:p>
         </w:tc>
@@ -250,7 +250,7 @@
               <w:jc w:val="center"/>
             </w:pPr>
             <w:r>
-              <w:t>Não</w:t>
+              <w:t>Sim</w:t>
             </w:r>
           </w:p>
         </w:tc>
@@ -280,7 +280,7 @@
               <w:jc w:val="center"/>
             </w:pPr>
             <w:r>
-              <w:t>Não</w:t>
+              <w:t>Sim</w:t>
             </w:r>
           </w:p>
         </w:tc>

</xml_diff>